<commit_message>
New and updated lesson plans
</commit_message>
<xml_diff>
--- a/labs/Lab 04/CS133JS_Lab04_Instructions-master.docx
+++ b/labs/Lab 04/CS133JS_Lab04_Instructions-master.docx
@@ -294,35 +294,34 @@
         <w:rPr>
           <w:szCs w:val="28"/>
         </w:rPr>
-        <w:t xml:space="preserve">Do case problem </w:t>
-      </w:r>
-      <w:proofErr w:type="gramStart"/>
+        <w:t>Do case problem 3</w:t>
+      </w:r>
       <w:r>
         <w:rPr>
           <w:szCs w:val="28"/>
         </w:rPr>
-        <w:t>3</w:t>
-      </w:r>
-      <w:r>
-        <w:rPr>
+        <w:t xml:space="preserve">, </w:t>
+      </w:r>
+      <w:proofErr w:type="spellStart"/>
+      <w:r>
+        <w:rPr>
+          <w:i/>
           <w:szCs w:val="28"/>
         </w:rPr>
+        <w:t>Kiddergarden</w:t>
+      </w:r>
+      <w:proofErr w:type="spellEnd"/>
+      <w:r>
+        <w:rPr>
+          <w:szCs w:val="28"/>
+        </w:rPr>
         <w:t xml:space="preserve">, </w:t>
       </w:r>
-      <w:bookmarkStart w:id="0" w:name="_GoBack"/>
-      <w:bookmarkEnd w:id="0"/>
       <w:r>
         <w:rPr>
           <w:szCs w:val="28"/>
         </w:rPr>
-        <w:t xml:space="preserve"> on</w:t>
-      </w:r>
-      <w:proofErr w:type="gramEnd"/>
-      <w:r>
-        <w:rPr>
-          <w:szCs w:val="28"/>
-        </w:rPr>
-        <w:t xml:space="preserve"> pages 798 – 800. </w:t>
+        <w:t xml:space="preserve">on pages 798 – 800. </w:t>
       </w:r>
     </w:p>
     <w:p>
@@ -396,34 +395,19 @@
           <w:i/>
           <w:szCs w:val="28"/>
         </w:rPr>
-        <w:t xml:space="preserve">the math </w:t>
-      </w:r>
-      <w:proofErr w:type="gramStart"/>
-      <w:r>
-        <w:rPr>
-          <w:i/>
+        <w:t>the math table</w:t>
+      </w:r>
+      <w:r>
+        <w:rPr>
           <w:szCs w:val="28"/>
         </w:rPr>
-        <w:t>table</w:t>
+        <w:t xml:space="preserve">, </w:t>
       </w:r>
       <w:r>
         <w:rPr>
           <w:szCs w:val="28"/>
         </w:rPr>
-        <w:t xml:space="preserve">, </w:t>
-      </w:r>
-      <w:r>
-        <w:rPr>
-          <w:szCs w:val="28"/>
-        </w:rPr>
-        <w:t xml:space="preserve"> on</w:t>
-      </w:r>
-      <w:proofErr w:type="gramEnd"/>
-      <w:r>
-        <w:rPr>
-          <w:szCs w:val="28"/>
-        </w:rPr>
-        <w:t xml:space="preserve"> pages 796 – 798.</w:t>
+        <w:t>on pages 796 – 798.</w:t>
       </w:r>
     </w:p>
     <w:p>
@@ -590,25 +574,17 @@
           <w:sz w:val="22"/>
           <w:szCs w:val="22"/>
         </w:rPr>
-        <w:t xml:space="preserve">Zip the entire tutorial.11 </w:t>
-      </w:r>
-      <w:proofErr w:type="gramStart"/>
+        <w:t>Zip the entire tutorial.11 fold</w:t>
+      </w:r>
+      <w:bookmarkStart w:id="0" w:name="_GoBack"/>
+      <w:bookmarkEnd w:id="0"/>
       <w:r>
         <w:rPr>
           <w:rFonts w:cs="Arial"/>
           <w:sz w:val="22"/>
           <w:szCs w:val="22"/>
         </w:rPr>
-        <w:t>folder</w:t>
-      </w:r>
-      <w:proofErr w:type="gramEnd"/>
-      <w:r>
-        <w:rPr>
-          <w:rFonts w:cs="Arial"/>
-          <w:sz w:val="22"/>
-          <w:szCs w:val="22"/>
-        </w:rPr>
-        <w:t>, including the tutorial, review, and case sub-folders.</w:t>
+        <w:t>er, including the tutorial, review, and case sub-folders.</w:t>
       </w:r>
     </w:p>
     <w:p>
@@ -945,7 +921,7 @@
         <w:sz w:val="28"/>
         <w:szCs w:val="28"/>
       </w:rPr>
-      <w:t>ab 3</w:t>
+      <w:t>ab 4</w:t>
     </w:r>
     <w:r>
       <w:rPr>
@@ -3876,7 +3852,7 @@
 </file>
 
 <file path=customXml/itemProps1.xml><?xml version="1.0" encoding="utf-8"?>
-<ds:datastoreItem xmlns:ds="http://schemas.openxmlformats.org/officeDocument/2006/customXml" ds:itemID="{AF5EB295-6509-B647-9D4B-DAD24BD39367}">
+<ds:datastoreItem xmlns:ds="http://schemas.openxmlformats.org/officeDocument/2006/customXml" ds:itemID="{4BA7E891-D855-344B-8B46-D798E56EDD9F}">
   <ds:schemaRefs>
     <ds:schemaRef ds:uri="http://schemas.openxmlformats.org/officeDocument/2006/bibliography"/>
   </ds:schemaRefs>

</xml_diff>